<commit_message>
Updated Iteration 1 plan and DB designs
</commit_message>
<xml_diff>
--- a/Iteration 1/Justhealth Iteration 1 Plan.docx
+++ b/Iteration 1/Justhealth Iteration 1 Plan.docx
@@ -1,21 +1,16 @@
 
 <file path=word/document.xml><?xml version="1.0" encoding="utf-8"?>
-<w:document xmlns:wpc="http://schemas.microsoft.com/office/word/2010/wordprocessingCanvas" xmlns:mo="http://schemas.microsoft.com/office/mac/office/2008/main" xmlns:mc="http://schemas.openxmlformats.org/markup-compatibility/2006" xmlns:mv="urn:schemas-microsoft-com:mac:vml" xmlns:o="urn:schemas-microsoft-com:office:office" xmlns:r="http://schemas.openxmlformats.org/officeDocument/2006/relationships" xmlns:m="http://schemas.openxmlformats.org/officeDocument/2006/math" xmlns:v="urn:schemas-microsoft-com:vml" xmlns:wp14="http://schemas.microsoft.com/office/word/2010/wordprocessingDrawing" xmlns:wp="http://schemas.openxmlformats.org/drawingml/2006/wordprocessingDrawing" xmlns:w10="urn:schemas-microsoft-com:office:word" xmlns:w="http://schemas.openxmlformats.org/wordprocessingml/2006/main" xmlns:w14="http://schemas.microsoft.com/office/word/2010/wordml" xmlns:wpg="http://schemas.microsoft.com/office/word/2010/wordprocessingGroup" xmlns:wpi="http://schemas.microsoft.com/office/word/2010/wordprocessingInk" xmlns:wne="http://schemas.microsoft.com/office/word/2006/wordml" xmlns:wps="http://schemas.microsoft.com/office/word/2010/wordprocessingShape" mc:Ignorable="w14 wp14">
+<w:document xmlns:wpc="http://schemas.microsoft.com/office/word/2010/wordprocessingCanvas" xmlns:mc="http://schemas.openxmlformats.org/markup-compatibility/2006" xmlns:o="urn:schemas-microsoft-com:office:office" xmlns:r="http://schemas.openxmlformats.org/officeDocument/2006/relationships" xmlns:m="http://schemas.openxmlformats.org/officeDocument/2006/math" xmlns:v="urn:schemas-microsoft-com:vml" xmlns:wp14="http://schemas.microsoft.com/office/word/2010/wordprocessingDrawing" xmlns:wp="http://schemas.openxmlformats.org/drawingml/2006/wordprocessingDrawing" xmlns:w10="urn:schemas-microsoft-com:office:word" xmlns:w="http://schemas.openxmlformats.org/wordprocessingml/2006/main" xmlns:w14="http://schemas.microsoft.com/office/word/2010/wordml" xmlns:wpg="http://schemas.microsoft.com/office/word/2010/wordprocessingGroup" xmlns:wpi="http://schemas.microsoft.com/office/word/2010/wordprocessingInk" xmlns:wne="http://schemas.microsoft.com/office/word/2006/wordml" xmlns:wps="http://schemas.microsoft.com/office/word/2010/wordprocessingShape" mc:Ignorable="w14 wp14">
   <w:body>
     <w:p>
       <w:pPr>
         <w:pStyle w:val="Title"/>
       </w:pPr>
-      <w:proofErr w:type="spellStart"/>
       <w:r>
         <w:t>JustH</w:t>
       </w:r>
       <w:r>
-        <w:t>ealth</w:t>
-      </w:r>
-      <w:proofErr w:type="spellEnd"/>
-      <w:r>
-        <w:t xml:space="preserve"> Iteration 1 Plan</w:t>
+        <w:t>ealth Iteration 1 Plan</w:t>
       </w:r>
     </w:p>
     <w:p>
@@ -172,8 +167,6 @@
         </w:numPr>
         <w:spacing w:after="200" w:line="276" w:lineRule="auto"/>
       </w:pPr>
-      <w:bookmarkStart w:id="0" w:name="_GoBack"/>
-      <w:bookmarkEnd w:id="0"/>
       <w:r>
         <w:t>User Documentation</w:t>
       </w:r>
@@ -318,15 +311,7 @@
         <w:spacing w:after="200" w:line="276" w:lineRule="auto"/>
       </w:pPr>
       <w:r>
-        <w:t xml:space="preserve">Clear </w:t>
-      </w:r>
-      <w:proofErr w:type="spellStart"/>
-      <w:r>
-        <w:t>colour</w:t>
-      </w:r>
-      <w:proofErr w:type="spellEnd"/>
-      <w:r>
-        <w:t xml:space="preserve"> scheme</w:t>
+        <w:t>Clear colour scheme</w:t>
       </w:r>
     </w:p>
     <w:p>
@@ -391,15 +376,7 @@
         <w:spacing w:after="200" w:line="276" w:lineRule="auto"/>
       </w:pPr>
       <w:r>
-        <w:t xml:space="preserve">Tick box to acknowledge that data provided is accurate and that it is the responsibility of the user to keep this information up-to-date and is not the responsibility of </w:t>
-      </w:r>
-      <w:proofErr w:type="spellStart"/>
-      <w:r>
-        <w:t>JustHealth</w:t>
-      </w:r>
-      <w:proofErr w:type="spellEnd"/>
-      <w:r>
-        <w:t xml:space="preserve"> (registration)</w:t>
+        <w:t>Tick box to acknowledge that data provided is accurate and that it is the responsibility of the user to keep this information up-to-date and is not the responsibility of JustHealth (registration)</w:t>
       </w:r>
     </w:p>
     <w:p>
@@ -425,6 +402,7 @@
       <w:r>
         <w:rPr>
           <w:noProof/>
+          <w:lang w:val="en-GB" w:eastAsia="en-GB"/>
         </w:rPr>
         <w:drawing>
           <wp:anchor distT="0" distB="0" distL="114300" distR="114300" simplePos="0" relativeHeight="251661312" behindDoc="0" locked="0" layoutInCell="1" allowOverlap="1" wp14:anchorId="6AD4FF9F" wp14:editId="40C8D83D">
@@ -493,6 +471,7 @@
       <w:r>
         <w:rPr>
           <w:noProof/>
+          <w:lang w:val="en-GB" w:eastAsia="en-GB"/>
         </w:rPr>
         <w:drawing>
           <wp:anchor distT="0" distB="0" distL="114300" distR="114300" simplePos="0" relativeHeight="251659264" behindDoc="1" locked="0" layoutInCell="1" allowOverlap="1" wp14:anchorId="5CDE55B2" wp14:editId="293F9463">
@@ -574,13 +553,8 @@
         <w:t>4</w:t>
       </w:r>
       <w:r>
-        <w:t xml:space="preserve">.0 </w:t>
-      </w:r>
-      <w:proofErr w:type="spellStart"/>
-      <w:r>
-        <w:t>Usecase</w:t>
-      </w:r>
-      <w:proofErr w:type="spellEnd"/>
+        <w:t>.0 Usecase</w:t>
+      </w:r>
       <w:r>
         <w:t>:</w:t>
       </w:r>
@@ -590,6 +564,7 @@
       <w:r>
         <w:rPr>
           <w:noProof/>
+          <w:lang w:val="en-GB" w:eastAsia="en-GB"/>
         </w:rPr>
         <w:drawing>
           <wp:inline distT="0" distB="0" distL="0" distR="0" wp14:anchorId="29493817" wp14:editId="29D0CD0C">
@@ -703,15 +678,7 @@
         </w:numPr>
       </w:pPr>
       <w:r>
-        <w:t xml:space="preserve">A patient may not have </w:t>
-      </w:r>
-      <w:proofErr w:type="spellStart"/>
-      <w:r>
-        <w:t>carer</w:t>
-      </w:r>
-      <w:proofErr w:type="spellEnd"/>
-      <w:r>
-        <w:t xml:space="preserve"> </w:t>
+        <w:t xml:space="preserve">A patient may not have carer </w:t>
       </w:r>
     </w:p>
     <w:p>
@@ -723,15 +690,7 @@
         </w:numPr>
       </w:pPr>
       <w:r>
-        <w:t xml:space="preserve">A patient may have more then one </w:t>
-      </w:r>
-      <w:proofErr w:type="spellStart"/>
-      <w:r>
-        <w:t>carer</w:t>
-      </w:r>
-      <w:proofErr w:type="spellEnd"/>
-      <w:r>
-        <w:t xml:space="preserve"> </w:t>
+        <w:t xml:space="preserve">A patient may have more then one carer </w:t>
       </w:r>
     </w:p>
     <w:p>
@@ -808,21 +767,191 @@
     </w:p>
     <w:p>
       <w:pPr>
+        <w:rPr>
+          <w:rFonts w:asciiTheme="majorHAnsi" w:eastAsiaTheme="majorEastAsia" w:hAnsiTheme="majorHAnsi" w:cstheme="majorBidi"/>
+          <w:b/>
+          <w:bCs/>
+          <w:color w:val="4F81BD" w:themeColor="accent1"/>
+          <w:sz w:val="26"/>
+          <w:szCs w:val="26"/>
+        </w:rPr>
+      </w:pPr>
+      <w:r>
+        <w:br w:type="page"/>
+      </w:r>
+    </w:p>
+    <w:p>
+      <w:pPr>
         <w:pStyle w:val="Heading2"/>
       </w:pPr>
       <w:r>
+        <w:lastRenderedPageBreak/>
         <w:t>5</w:t>
       </w:r>
       <w:r>
         <w:t>.2 Conceptual Data Model</w:t>
       </w:r>
     </w:p>
+    <w:p>
+      <w:r>
+        <w:rPr>
+          <w:noProof/>
+          <w:lang w:val="en-GB" w:eastAsia="en-GB"/>
+        </w:rPr>
+        <w:drawing>
+          <wp:anchor distT="0" distB="0" distL="114300" distR="114300" simplePos="0" relativeHeight="251662336" behindDoc="1" locked="0" layoutInCell="1" allowOverlap="1" wp14:anchorId="2B00AAB9" wp14:editId="184C2865">
+            <wp:simplePos x="0" y="0"/>
+            <wp:positionH relativeFrom="column">
+              <wp:posOffset>-728345</wp:posOffset>
+            </wp:positionH>
+            <wp:positionV relativeFrom="paragraph">
+              <wp:posOffset>201930</wp:posOffset>
+            </wp:positionV>
+            <wp:extent cx="6689090" cy="2898140"/>
+            <wp:effectExtent l="0" t="0" r="0" b="0"/>
+            <wp:wrapTight wrapText="bothSides">
+              <wp:wrapPolygon edited="0">
+                <wp:start x="0" y="0"/>
+                <wp:lineTo x="0" y="21439"/>
+                <wp:lineTo x="21530" y="21439"/>
+                <wp:lineTo x="21530" y="0"/>
+                <wp:lineTo x="0" y="0"/>
+              </wp:wrapPolygon>
+            </wp:wrapTight>
+            <wp:docPr id="2" name="Picture 2" descr="C:\Users\Stephen\Documents\University\Final Year\CO600 - Final Year Project\JustHealth\Iteration 1\Database\Design\Conceptual.jpg"/>
+            <wp:cNvGraphicFramePr>
+              <a:graphicFrameLocks xmlns:a="http://schemas.openxmlformats.org/drawingml/2006/main" noChangeAspect="1"/>
+            </wp:cNvGraphicFramePr>
+            <a:graphic xmlns:a="http://schemas.openxmlformats.org/drawingml/2006/main">
+              <a:graphicData uri="http://schemas.openxmlformats.org/drawingml/2006/picture">
+                <pic:pic xmlns:pic="http://schemas.openxmlformats.org/drawingml/2006/picture">
+                  <pic:nvPicPr>
+                    <pic:cNvPr id="0" name="Picture 1" descr="C:\Users\Stephen\Documents\University\Final Year\CO600 - Final Year Project\JustHealth\Iteration 1\Database\Design\Conceptual.jpg"/>
+                    <pic:cNvPicPr>
+                      <a:picLocks noChangeAspect="1" noChangeArrowheads="1"/>
+                    </pic:cNvPicPr>
+                  </pic:nvPicPr>
+                  <pic:blipFill>
+                    <a:blip r:embed="rId9">
+                      <a:extLst>
+                        <a:ext uri="{28A0092B-C50C-407E-A947-70E740481C1C}">
+                          <a14:useLocalDpi xmlns:a14="http://schemas.microsoft.com/office/drawing/2010/main" val="0"/>
+                        </a:ext>
+                      </a:extLst>
+                    </a:blip>
+                    <a:srcRect/>
+                    <a:stretch>
+                      <a:fillRect/>
+                    </a:stretch>
+                  </pic:blipFill>
+                  <pic:spPr bwMode="auto">
+                    <a:xfrm>
+                      <a:off x="0" y="0"/>
+                      <a:ext cx="6689090" cy="2898140"/>
+                    </a:xfrm>
+                    <a:prstGeom prst="rect">
+                      <a:avLst/>
+                    </a:prstGeom>
+                    <a:noFill/>
+                    <a:ln>
+                      <a:noFill/>
+                    </a:ln>
+                  </pic:spPr>
+                </pic:pic>
+              </a:graphicData>
+            </a:graphic>
+            <wp14:sizeRelH relativeFrom="page">
+              <wp14:pctWidth>0</wp14:pctWidth>
+            </wp14:sizeRelH>
+            <wp14:sizeRelV relativeFrom="page">
+              <wp14:pctHeight>0</wp14:pctHeight>
+            </wp14:sizeRelV>
+          </wp:anchor>
+        </w:drawing>
+      </w:r>
+    </w:p>
     <w:p/>
     <w:p>
       <w:pPr>
         <w:pStyle w:val="Heading2"/>
       </w:pPr>
       <w:r>
+        <w:rPr>
+          <w:noProof/>
+          <w:lang w:val="en-GB" w:eastAsia="en-GB"/>
+        </w:rPr>
+        <w:drawing>
+          <wp:anchor distT="0" distB="0" distL="114300" distR="114300" simplePos="0" relativeHeight="251663360" behindDoc="1" locked="0" layoutInCell="1" allowOverlap="1" wp14:anchorId="34DE17E2" wp14:editId="64F0C787">
+            <wp:simplePos x="0" y="0"/>
+            <wp:positionH relativeFrom="column">
+              <wp:posOffset>-845185</wp:posOffset>
+            </wp:positionH>
+            <wp:positionV relativeFrom="paragraph">
+              <wp:posOffset>359410</wp:posOffset>
+            </wp:positionV>
+            <wp:extent cx="7124700" cy="2357755"/>
+            <wp:effectExtent l="0" t="0" r="0" b="4445"/>
+            <wp:wrapTight wrapText="bothSides">
+              <wp:wrapPolygon edited="0">
+                <wp:start x="0" y="0"/>
+                <wp:lineTo x="0" y="21466"/>
+                <wp:lineTo x="21542" y="21466"/>
+                <wp:lineTo x="21542" y="0"/>
+                <wp:lineTo x="0" y="0"/>
+              </wp:wrapPolygon>
+            </wp:wrapTight>
+            <wp:docPr id="3" name="Picture 3" descr="C:\Users\Stephen\Documents\University\Final Year\CO600 - Final Year Project\JustHealth\Iteration 1\Database\Design\Logical.png"/>
+            <wp:cNvGraphicFramePr>
+              <a:graphicFrameLocks xmlns:a="http://schemas.openxmlformats.org/drawingml/2006/main" noChangeAspect="1"/>
+            </wp:cNvGraphicFramePr>
+            <a:graphic xmlns:a="http://schemas.openxmlformats.org/drawingml/2006/main">
+              <a:graphicData uri="http://schemas.openxmlformats.org/drawingml/2006/picture">
+                <pic:pic xmlns:pic="http://schemas.openxmlformats.org/drawingml/2006/picture">
+                  <pic:nvPicPr>
+                    <pic:cNvPr id="0" name="Picture 2" descr="C:\Users\Stephen\Documents\University\Final Year\CO600 - Final Year Project\JustHealth\Iteration 1\Database\Design\Logical.png"/>
+                    <pic:cNvPicPr>
+                      <a:picLocks noChangeAspect="1" noChangeArrowheads="1"/>
+                    </pic:cNvPicPr>
+                  </pic:nvPicPr>
+                  <pic:blipFill>
+                    <a:blip r:embed="rId10">
+                      <a:extLst>
+                        <a:ext uri="{28A0092B-C50C-407E-A947-70E740481C1C}">
+                          <a14:useLocalDpi xmlns:a14="http://schemas.microsoft.com/office/drawing/2010/main" val="0"/>
+                        </a:ext>
+                      </a:extLst>
+                    </a:blip>
+                    <a:srcRect/>
+                    <a:stretch>
+                      <a:fillRect/>
+                    </a:stretch>
+                  </pic:blipFill>
+                  <pic:spPr bwMode="auto">
+                    <a:xfrm>
+                      <a:off x="0" y="0"/>
+                      <a:ext cx="7124700" cy="2357755"/>
+                    </a:xfrm>
+                    <a:prstGeom prst="rect">
+                      <a:avLst/>
+                    </a:prstGeom>
+                    <a:noFill/>
+                    <a:ln>
+                      <a:noFill/>
+                    </a:ln>
+                  </pic:spPr>
+                </pic:pic>
+              </a:graphicData>
+            </a:graphic>
+            <wp14:sizeRelH relativeFrom="page">
+              <wp14:pctWidth>0</wp14:pctWidth>
+            </wp14:sizeRelH>
+            <wp14:sizeRelV relativeFrom="page">
+              <wp14:pctHeight>0</wp14:pctHeight>
+            </wp14:sizeRelV>
+          </wp:anchor>
+        </w:drawing>
+      </w:r>
+      <w:r>
         <w:t>5</w:t>
       </w:r>
       <w:r>
@@ -831,18 +960,12 @@
     </w:p>
     <w:p/>
     <w:p>
-      <w:pPr>
-        <w:pStyle w:val="Heading2"/>
-      </w:pPr>
-      <w:r>
-        <w:t>5</w:t>
-      </w:r>
-      <w:r>
-        <w:t xml:space="preserve">.4 Physical Data Model </w:t>
-      </w:r>
-    </w:p>
-    <w:p/>
-    <w:p/>
+      <w:r>
+        <w:t xml:space="preserve">Those tables that are highlighted in green are the tables that will be implemented in this iteration. </w:t>
+      </w:r>
+      <w:bookmarkStart w:id="0" w:name="_GoBack"/>
+      <w:bookmarkEnd w:id="0"/>
+    </w:p>
     <w:p/>
     <w:sectPr>
       <w:pgSz w:w="11900" w:h="16840"/>
@@ -855,7 +978,7 @@
 </file>
 
 <file path=word/numbering.xml><?xml version="1.0" encoding="utf-8"?>
-<w:numbering xmlns:wpc="http://schemas.microsoft.com/office/word/2010/wordprocessingCanvas" xmlns:mo="http://schemas.microsoft.com/office/mac/office/2008/main" xmlns:mc="http://schemas.openxmlformats.org/markup-compatibility/2006" xmlns:mv="urn:schemas-microsoft-com:mac:vml" xmlns:o="urn:schemas-microsoft-com:office:office" xmlns:r="http://schemas.openxmlformats.org/officeDocument/2006/relationships" xmlns:m="http://schemas.openxmlformats.org/officeDocument/2006/math" xmlns:v="urn:schemas-microsoft-com:vml" xmlns:wp14="http://schemas.microsoft.com/office/word/2010/wordprocessingDrawing" xmlns:wp="http://schemas.openxmlformats.org/drawingml/2006/wordprocessingDrawing" xmlns:w10="urn:schemas-microsoft-com:office:word" xmlns:w="http://schemas.openxmlformats.org/wordprocessingml/2006/main" xmlns:w14="http://schemas.microsoft.com/office/word/2010/wordml" xmlns:wpg="http://schemas.microsoft.com/office/word/2010/wordprocessingGroup" xmlns:wpi="http://schemas.microsoft.com/office/word/2010/wordprocessingInk" xmlns:wne="http://schemas.microsoft.com/office/word/2006/wordml" xmlns:wps="http://schemas.microsoft.com/office/word/2010/wordprocessingShape" mc:Ignorable="w14 wp14">
+<w:numbering xmlns:wpc="http://schemas.microsoft.com/office/word/2010/wordprocessingCanvas" xmlns:mc="http://schemas.openxmlformats.org/markup-compatibility/2006" xmlns:o="urn:schemas-microsoft-com:office:office" xmlns:r="http://schemas.openxmlformats.org/officeDocument/2006/relationships" xmlns:m="http://schemas.openxmlformats.org/officeDocument/2006/math" xmlns:v="urn:schemas-microsoft-com:vml" xmlns:wp14="http://schemas.microsoft.com/office/word/2010/wordprocessingDrawing" xmlns:wp="http://schemas.openxmlformats.org/drawingml/2006/wordprocessingDrawing" xmlns:w10="urn:schemas-microsoft-com:office:word" xmlns:w="http://schemas.openxmlformats.org/wordprocessingml/2006/main" xmlns:w14="http://schemas.microsoft.com/office/word/2010/wordml" xmlns:wpg="http://schemas.microsoft.com/office/word/2010/wordprocessingGroup" xmlns:wpi="http://schemas.microsoft.com/office/word/2010/wordprocessingInk" xmlns:wne="http://schemas.microsoft.com/office/word/2006/wordml" xmlns:wps="http://schemas.microsoft.com/office/word/2010/wordprocessingShape" mc:Ignorable="w14 wp14">
   <w:abstractNum w:abstractNumId="0">
     <w:nsid w:val="136D7919"/>
     <w:multiLevelType w:val="hybridMultilevel"/>
@@ -1817,7 +1940,7 @@
     </w:rPrDefault>
     <w:pPrDefault/>
   </w:docDefaults>
-  <w:latentStyles w:defLockedState="0" w:defUIPriority="99" w:defSemiHidden="1" w:defUnhideWhenUsed="1" w:defQFormat="0" w:count="276">
+  <w:latentStyles w:defLockedState="0" w:defUIPriority="99" w:defSemiHidden="1" w:defUnhideWhenUsed="1" w:defQFormat="0" w:count="267">
     <w:lsdException w:name="Normal" w:semiHidden="0" w:uiPriority="0" w:unhideWhenUsed="0" w:qFormat="1"/>
     <w:lsdException w:name="heading 1" w:semiHidden="0" w:uiPriority="9" w:unhideWhenUsed="0" w:qFormat="1"/>
     <w:lsdException w:name="heading 2" w:uiPriority="9" w:qFormat="1"/>
@@ -2120,7 +2243,6 @@
     <w:uiPriority w:val="59"/>
     <w:rsid w:val="00A565F4"/>
     <w:tblPr>
-      <w:tblInd w:w="0" w:type="dxa"/>
       <w:tblBorders>
         <w:top w:val="single" w:sz="4" w:space="0" w:color="auto"/>
         <w:left w:val="single" w:sz="4" w:space="0" w:color="auto"/>
@@ -2129,12 +2251,6 @@
         <w:insideH w:val="single" w:sz="4" w:space="0" w:color="auto"/>
         <w:insideV w:val="single" w:sz="4" w:space="0" w:color="auto"/>
       </w:tblBorders>
-      <w:tblCellMar>
-        <w:top w:w="0" w:type="dxa"/>
-        <w:left w:w="108" w:type="dxa"/>
-        <w:bottom w:w="0" w:type="dxa"/>
-        <w:right w:w="108" w:type="dxa"/>
-      </w:tblCellMar>
     </w:tblPr>
   </w:style>
   <w:style w:type="paragraph" w:styleId="BalloonText">
@@ -2168,7 +2284,7 @@
 </file>
 
 <file path=word/stylesWithEffects.xml><?xml version="1.0" encoding="utf-8"?>
-<w:styles xmlns:wpc="http://schemas.microsoft.com/office/word/2010/wordprocessingCanvas" xmlns:mo="http://schemas.microsoft.com/office/mac/office/2008/main" xmlns:mc="http://schemas.openxmlformats.org/markup-compatibility/2006" xmlns:mv="urn:schemas-microsoft-com:mac:vml" xmlns:o="urn:schemas-microsoft-com:office:office" xmlns:r="http://schemas.openxmlformats.org/officeDocument/2006/relationships" xmlns:m="http://schemas.openxmlformats.org/officeDocument/2006/math" xmlns:v="urn:schemas-microsoft-com:vml" xmlns:wp14="http://schemas.microsoft.com/office/word/2010/wordprocessingDrawing" xmlns:wp="http://schemas.openxmlformats.org/drawingml/2006/wordprocessingDrawing" xmlns:w10="urn:schemas-microsoft-com:office:word" xmlns:w="http://schemas.openxmlformats.org/wordprocessingml/2006/main" xmlns:w14="http://schemas.microsoft.com/office/word/2010/wordml" xmlns:wpg="http://schemas.microsoft.com/office/word/2010/wordprocessingGroup" xmlns:wpi="http://schemas.microsoft.com/office/word/2010/wordprocessingInk" xmlns:wne="http://schemas.microsoft.com/office/word/2006/wordml" xmlns:wps="http://schemas.microsoft.com/office/word/2010/wordprocessingShape" mc:Ignorable="w14 wp14">
+<w:styles xmlns:wpc="http://schemas.microsoft.com/office/word/2010/wordprocessingCanvas" xmlns:mc="http://schemas.openxmlformats.org/markup-compatibility/2006" xmlns:o="urn:schemas-microsoft-com:office:office" xmlns:r="http://schemas.openxmlformats.org/officeDocument/2006/relationships" xmlns:m="http://schemas.openxmlformats.org/officeDocument/2006/math" xmlns:v="urn:schemas-microsoft-com:vml" xmlns:wp14="http://schemas.microsoft.com/office/word/2010/wordprocessingDrawing" xmlns:wp="http://schemas.openxmlformats.org/drawingml/2006/wordprocessingDrawing" xmlns:w10="urn:schemas-microsoft-com:office:word" xmlns:w="http://schemas.openxmlformats.org/wordprocessingml/2006/main" xmlns:w14="http://schemas.microsoft.com/office/word/2010/wordml" xmlns:wpg="http://schemas.microsoft.com/office/word/2010/wordprocessingGroup" xmlns:wpi="http://schemas.microsoft.com/office/word/2010/wordprocessingInk" xmlns:wne="http://schemas.microsoft.com/office/word/2006/wordml" xmlns:wps="http://schemas.microsoft.com/office/word/2010/wordprocessingShape" mc:Ignorable="w14 wp14">
   <w:docDefaults>
     <w:rPrDefault>
       <w:rPr>
@@ -2180,7 +2296,7 @@
     </w:rPrDefault>
     <w:pPrDefault/>
   </w:docDefaults>
-  <w:latentStyles w:defLockedState="0" w:defUIPriority="99" w:defSemiHidden="1" w:defUnhideWhenUsed="1" w:defQFormat="0" w:count="276">
+  <w:latentStyles w:defLockedState="0" w:defUIPriority="99" w:defSemiHidden="1" w:defUnhideWhenUsed="1" w:defQFormat="0" w:count="267">
     <w:lsdException w:name="Normal" w:semiHidden="0" w:uiPriority="0" w:unhideWhenUsed="0" w:qFormat="1"/>
     <w:lsdException w:name="heading 1" w:semiHidden="0" w:uiPriority="9" w:unhideWhenUsed="0" w:qFormat="1"/>
     <w:lsdException w:name="heading 2" w:uiPriority="9" w:qFormat="1"/>
@@ -2483,7 +2599,6 @@
     <w:uiPriority w:val="59"/>
     <w:rsid w:val="00A565F4"/>
     <w:tblPr>
-      <w:tblInd w:w="0" w:type="dxa"/>
       <w:tblBorders>
         <w:top w:val="single" w:sz="4" w:space="0" w:color="auto"/>
         <w:left w:val="single" w:sz="4" w:space="0" w:color="auto"/>
@@ -2492,12 +2607,6 @@
         <w:insideH w:val="single" w:sz="4" w:space="0" w:color="auto"/>
         <w:insideV w:val="single" w:sz="4" w:space="0" w:color="auto"/>
       </w:tblBorders>
-      <w:tblCellMar>
-        <w:top w:w="0" w:type="dxa"/>
-        <w:left w:w="108" w:type="dxa"/>
-        <w:bottom w:w="0" w:type="dxa"/>
-        <w:right w:w="108" w:type="dxa"/>
-      </w:tblCellMar>
     </w:tblPr>
   </w:style>
   <w:style w:type="paragraph" w:styleId="BalloonText">

</xml_diff>

<commit_message>
plan update with database assumptions
</commit_message>
<xml_diff>
--- a/Iteration 1/Justhealth Iteration 1 Plan.docx
+++ b/Iteration 1/Justhealth Iteration 1 Plan.docx
@@ -1,16 +1,21 @@
 
 <file path=word/document.xml><?xml version="1.0" encoding="utf-8"?>
-<w:document xmlns:wpc="http://schemas.microsoft.com/office/word/2010/wordprocessingCanvas" xmlns:mc="http://schemas.openxmlformats.org/markup-compatibility/2006" xmlns:o="urn:schemas-microsoft-com:office:office" xmlns:r="http://schemas.openxmlformats.org/officeDocument/2006/relationships" xmlns:m="http://schemas.openxmlformats.org/officeDocument/2006/math" xmlns:v="urn:schemas-microsoft-com:vml" xmlns:wp14="http://schemas.microsoft.com/office/word/2010/wordprocessingDrawing" xmlns:wp="http://schemas.openxmlformats.org/drawingml/2006/wordprocessingDrawing" xmlns:w10="urn:schemas-microsoft-com:office:word" xmlns:w="http://schemas.openxmlformats.org/wordprocessingml/2006/main" xmlns:w14="http://schemas.microsoft.com/office/word/2010/wordml" xmlns:wpg="http://schemas.microsoft.com/office/word/2010/wordprocessingGroup" xmlns:wpi="http://schemas.microsoft.com/office/word/2010/wordprocessingInk" xmlns:wne="http://schemas.microsoft.com/office/word/2006/wordml" xmlns:wps="http://schemas.microsoft.com/office/word/2010/wordprocessingShape" mc:Ignorable="w14 wp14">
+<w:document xmlns:wpc="http://schemas.microsoft.com/office/word/2010/wordprocessingCanvas" xmlns:mo="http://schemas.microsoft.com/office/mac/office/2008/main" xmlns:mc="http://schemas.openxmlformats.org/markup-compatibility/2006" xmlns:mv="urn:schemas-microsoft-com:mac:vml" xmlns:o="urn:schemas-microsoft-com:office:office" xmlns:r="http://schemas.openxmlformats.org/officeDocument/2006/relationships" xmlns:m="http://schemas.openxmlformats.org/officeDocument/2006/math" xmlns:v="urn:schemas-microsoft-com:vml" xmlns:wp14="http://schemas.microsoft.com/office/word/2010/wordprocessingDrawing" xmlns:wp="http://schemas.openxmlformats.org/drawingml/2006/wordprocessingDrawing" xmlns:w10="urn:schemas-microsoft-com:office:word" xmlns:w="http://schemas.openxmlformats.org/wordprocessingml/2006/main" xmlns:w14="http://schemas.microsoft.com/office/word/2010/wordml" xmlns:wpg="http://schemas.microsoft.com/office/word/2010/wordprocessingGroup" xmlns:wpi="http://schemas.microsoft.com/office/word/2010/wordprocessingInk" xmlns:wne="http://schemas.microsoft.com/office/word/2006/wordml" xmlns:wps="http://schemas.microsoft.com/office/word/2010/wordprocessingShape" mc:Ignorable="w14 wp14">
   <w:body>
     <w:p>
       <w:pPr>
         <w:pStyle w:val="Title"/>
       </w:pPr>
+      <w:proofErr w:type="spellStart"/>
       <w:r>
         <w:t>JustH</w:t>
       </w:r>
       <w:r>
-        <w:t>ealth Iteration 1 Plan</w:t>
+        <w:t>ealth</w:t>
+      </w:r>
+      <w:proofErr w:type="spellEnd"/>
+      <w:r>
+        <w:t xml:space="preserve"> Iteration 1 Plan</w:t>
       </w:r>
     </w:p>
     <w:p>
@@ -311,7 +316,15 @@
         <w:spacing w:after="200" w:line="276" w:lineRule="auto"/>
       </w:pPr>
       <w:r>
-        <w:t>Clear colour scheme</w:t>
+        <w:t xml:space="preserve">Clear </w:t>
+      </w:r>
+      <w:proofErr w:type="spellStart"/>
+      <w:r>
+        <w:t>colour</w:t>
+      </w:r>
+      <w:proofErr w:type="spellEnd"/>
+      <w:r>
+        <w:t xml:space="preserve"> scheme</w:t>
       </w:r>
     </w:p>
     <w:p>
@@ -376,7 +389,15 @@
         <w:spacing w:after="200" w:line="276" w:lineRule="auto"/>
       </w:pPr>
       <w:r>
-        <w:t>Tick box to acknowledge that data provided is accurate and that it is the responsibility of the user to keep this information up-to-date and is not the responsibility of JustHealth (registration)</w:t>
+        <w:t xml:space="preserve">Tick box to acknowledge that data provided is accurate and that it is the responsibility of the user to keep this information up-to-date and is not the responsibility of </w:t>
+      </w:r>
+      <w:proofErr w:type="spellStart"/>
+      <w:r>
+        <w:t>JustHealth</w:t>
+      </w:r>
+      <w:proofErr w:type="spellEnd"/>
+      <w:r>
+        <w:t xml:space="preserve"> (registration)</w:t>
       </w:r>
     </w:p>
     <w:p>
@@ -402,7 +423,6 @@
       <w:r>
         <w:rPr>
           <w:noProof/>
-          <w:lang w:val="en-GB" w:eastAsia="en-GB"/>
         </w:rPr>
         <w:drawing>
           <wp:anchor distT="0" distB="0" distL="114300" distR="114300" simplePos="0" relativeHeight="251661312" behindDoc="0" locked="0" layoutInCell="1" allowOverlap="1" wp14:anchorId="6AD4FF9F" wp14:editId="40C8D83D">
@@ -471,7 +491,6 @@
       <w:r>
         <w:rPr>
           <w:noProof/>
-          <w:lang w:val="en-GB" w:eastAsia="en-GB"/>
         </w:rPr>
         <w:drawing>
           <wp:anchor distT="0" distB="0" distL="114300" distR="114300" simplePos="0" relativeHeight="251659264" behindDoc="1" locked="0" layoutInCell="1" allowOverlap="1" wp14:anchorId="5CDE55B2" wp14:editId="293F9463">
@@ -553,8 +572,13 @@
         <w:t>4</w:t>
       </w:r>
       <w:r>
-        <w:t>.0 Usecase</w:t>
-      </w:r>
+        <w:t xml:space="preserve">.0 </w:t>
+      </w:r>
+      <w:proofErr w:type="spellStart"/>
+      <w:r>
+        <w:t>Usecase</w:t>
+      </w:r>
+      <w:proofErr w:type="spellEnd"/>
       <w:r>
         <w:t>:</w:t>
       </w:r>
@@ -564,7 +588,6 @@
       <w:r>
         <w:rPr>
           <w:noProof/>
-          <w:lang w:val="en-GB" w:eastAsia="en-GB"/>
         </w:rPr>
         <w:drawing>
           <wp:inline distT="0" distB="0" distL="0" distR="0" wp14:anchorId="29493817" wp14:editId="29D0CD0C">
@@ -628,11 +651,10 @@
         <w:t>.0 Database design:</w:t>
       </w:r>
       <w:r>
-        <w:t xml:space="preserve"> (Steve</w:t>
-      </w:r>
-      <w:r>
-        <w:t>)</w:t>
-      </w:r>
+        <w:t xml:space="preserve"> </w:t>
+      </w:r>
+      <w:bookmarkStart w:id="0" w:name="_GoBack"/>
+      <w:bookmarkEnd w:id="0"/>
     </w:p>
     <w:p>
       <w:pPr>
@@ -678,7 +700,15 @@
         </w:numPr>
       </w:pPr>
       <w:r>
-        <w:t xml:space="preserve">A patient may not have carer </w:t>
+        <w:t xml:space="preserve">A patient may not have </w:t>
+      </w:r>
+      <w:proofErr w:type="spellStart"/>
+      <w:r>
+        <w:t>carer</w:t>
+      </w:r>
+      <w:proofErr w:type="spellEnd"/>
+      <w:r>
+        <w:t xml:space="preserve"> </w:t>
       </w:r>
     </w:p>
     <w:p>
@@ -690,7 +720,15 @@
         </w:numPr>
       </w:pPr>
       <w:r>
-        <w:t xml:space="preserve">A patient may have more then one carer </w:t>
+        <w:t xml:space="preserve">A patient may have more then one </w:t>
+      </w:r>
+      <w:proofErr w:type="spellStart"/>
+      <w:r>
+        <w:t>carer</w:t>
+      </w:r>
+      <w:proofErr w:type="spellEnd"/>
+      <w:r>
+        <w:t xml:space="preserve"> </w:t>
       </w:r>
     </w:p>
     <w:p>
@@ -796,7 +834,6 @@
       <w:r>
         <w:rPr>
           <w:noProof/>
-          <w:lang w:val="en-GB" w:eastAsia="en-GB"/>
         </w:rPr>
         <w:drawing>
           <wp:anchor distT="0" distB="0" distL="114300" distR="114300" simplePos="0" relativeHeight="251662336" behindDoc="1" locked="0" layoutInCell="1" allowOverlap="1" wp14:anchorId="2B00AAB9" wp14:editId="184C2865">
@@ -878,7 +915,6 @@
       <w:r>
         <w:rPr>
           <w:noProof/>
-          <w:lang w:val="en-GB" w:eastAsia="en-GB"/>
         </w:rPr>
         <w:drawing>
           <wp:anchor distT="0" distB="0" distL="114300" distR="114300" simplePos="0" relativeHeight="251663360" behindDoc="1" locked="0" layoutInCell="1" allowOverlap="1" wp14:anchorId="34DE17E2" wp14:editId="64F0C787">
@@ -963,8 +999,6 @@
       <w:r>
         <w:t xml:space="preserve">Those tables that are highlighted in green are the tables that will be implemented in this iteration. </w:t>
       </w:r>
-      <w:bookmarkStart w:id="0" w:name="_GoBack"/>
-      <w:bookmarkEnd w:id="0"/>
     </w:p>
     <w:p/>
     <w:sectPr>
@@ -978,7 +1012,7 @@
 </file>
 
 <file path=word/numbering.xml><?xml version="1.0" encoding="utf-8"?>
-<w:numbering xmlns:wpc="http://schemas.microsoft.com/office/word/2010/wordprocessingCanvas" xmlns:mc="http://schemas.openxmlformats.org/markup-compatibility/2006" xmlns:o="urn:schemas-microsoft-com:office:office" xmlns:r="http://schemas.openxmlformats.org/officeDocument/2006/relationships" xmlns:m="http://schemas.openxmlformats.org/officeDocument/2006/math" xmlns:v="urn:schemas-microsoft-com:vml" xmlns:wp14="http://schemas.microsoft.com/office/word/2010/wordprocessingDrawing" xmlns:wp="http://schemas.openxmlformats.org/drawingml/2006/wordprocessingDrawing" xmlns:w10="urn:schemas-microsoft-com:office:word" xmlns:w="http://schemas.openxmlformats.org/wordprocessingml/2006/main" xmlns:w14="http://schemas.microsoft.com/office/word/2010/wordml" xmlns:wpg="http://schemas.microsoft.com/office/word/2010/wordprocessingGroup" xmlns:wpi="http://schemas.microsoft.com/office/word/2010/wordprocessingInk" xmlns:wne="http://schemas.microsoft.com/office/word/2006/wordml" xmlns:wps="http://schemas.microsoft.com/office/word/2010/wordprocessingShape" mc:Ignorable="w14 wp14">
+<w:numbering xmlns:wpc="http://schemas.microsoft.com/office/word/2010/wordprocessingCanvas" xmlns:mo="http://schemas.microsoft.com/office/mac/office/2008/main" xmlns:mc="http://schemas.openxmlformats.org/markup-compatibility/2006" xmlns:mv="urn:schemas-microsoft-com:mac:vml" xmlns:o="urn:schemas-microsoft-com:office:office" xmlns:r="http://schemas.openxmlformats.org/officeDocument/2006/relationships" xmlns:m="http://schemas.openxmlformats.org/officeDocument/2006/math" xmlns:v="urn:schemas-microsoft-com:vml" xmlns:wp14="http://schemas.microsoft.com/office/word/2010/wordprocessingDrawing" xmlns:wp="http://schemas.openxmlformats.org/drawingml/2006/wordprocessingDrawing" xmlns:w10="urn:schemas-microsoft-com:office:word" xmlns:w="http://schemas.openxmlformats.org/wordprocessingml/2006/main" xmlns:w14="http://schemas.microsoft.com/office/word/2010/wordml" xmlns:wpg="http://schemas.microsoft.com/office/word/2010/wordprocessingGroup" xmlns:wpi="http://schemas.microsoft.com/office/word/2010/wordprocessingInk" xmlns:wne="http://schemas.microsoft.com/office/word/2006/wordml" xmlns:wps="http://schemas.microsoft.com/office/word/2010/wordprocessingShape" mc:Ignorable="w14 wp14">
   <w:abstractNum w:abstractNumId="0">
     <w:nsid w:val="136D7919"/>
     <w:multiLevelType w:val="hybridMultilevel"/>
@@ -1940,7 +1974,7 @@
     </w:rPrDefault>
     <w:pPrDefault/>
   </w:docDefaults>
-  <w:latentStyles w:defLockedState="0" w:defUIPriority="99" w:defSemiHidden="1" w:defUnhideWhenUsed="1" w:defQFormat="0" w:count="267">
+  <w:latentStyles w:defLockedState="0" w:defUIPriority="99" w:defSemiHidden="1" w:defUnhideWhenUsed="1" w:defQFormat="0" w:count="276">
     <w:lsdException w:name="Normal" w:semiHidden="0" w:uiPriority="0" w:unhideWhenUsed="0" w:qFormat="1"/>
     <w:lsdException w:name="heading 1" w:semiHidden="0" w:uiPriority="9" w:unhideWhenUsed="0" w:qFormat="1"/>
     <w:lsdException w:name="heading 2" w:uiPriority="9" w:qFormat="1"/>
@@ -2243,6 +2277,7 @@
     <w:uiPriority w:val="59"/>
     <w:rsid w:val="00A565F4"/>
     <w:tblPr>
+      <w:tblInd w:w="0" w:type="dxa"/>
       <w:tblBorders>
         <w:top w:val="single" w:sz="4" w:space="0" w:color="auto"/>
         <w:left w:val="single" w:sz="4" w:space="0" w:color="auto"/>
@@ -2251,6 +2286,12 @@
         <w:insideH w:val="single" w:sz="4" w:space="0" w:color="auto"/>
         <w:insideV w:val="single" w:sz="4" w:space="0" w:color="auto"/>
       </w:tblBorders>
+      <w:tblCellMar>
+        <w:top w:w="0" w:type="dxa"/>
+        <w:left w:w="108" w:type="dxa"/>
+        <w:bottom w:w="0" w:type="dxa"/>
+        <w:right w:w="108" w:type="dxa"/>
+      </w:tblCellMar>
     </w:tblPr>
   </w:style>
   <w:style w:type="paragraph" w:styleId="BalloonText">
@@ -2284,7 +2325,7 @@
 </file>
 
 <file path=word/stylesWithEffects.xml><?xml version="1.0" encoding="utf-8"?>
-<w:styles xmlns:wpc="http://schemas.microsoft.com/office/word/2010/wordprocessingCanvas" xmlns:mc="http://schemas.openxmlformats.org/markup-compatibility/2006" xmlns:o="urn:schemas-microsoft-com:office:office" xmlns:r="http://schemas.openxmlformats.org/officeDocument/2006/relationships" xmlns:m="http://schemas.openxmlformats.org/officeDocument/2006/math" xmlns:v="urn:schemas-microsoft-com:vml" xmlns:wp14="http://schemas.microsoft.com/office/word/2010/wordprocessingDrawing" xmlns:wp="http://schemas.openxmlformats.org/drawingml/2006/wordprocessingDrawing" xmlns:w10="urn:schemas-microsoft-com:office:word" xmlns:w="http://schemas.openxmlformats.org/wordprocessingml/2006/main" xmlns:w14="http://schemas.microsoft.com/office/word/2010/wordml" xmlns:wpg="http://schemas.microsoft.com/office/word/2010/wordprocessingGroup" xmlns:wpi="http://schemas.microsoft.com/office/word/2010/wordprocessingInk" xmlns:wne="http://schemas.microsoft.com/office/word/2006/wordml" xmlns:wps="http://schemas.microsoft.com/office/word/2010/wordprocessingShape" mc:Ignorable="w14 wp14">
+<w:styles xmlns:wpc="http://schemas.microsoft.com/office/word/2010/wordprocessingCanvas" xmlns:mo="http://schemas.microsoft.com/office/mac/office/2008/main" xmlns:mc="http://schemas.openxmlformats.org/markup-compatibility/2006" xmlns:mv="urn:schemas-microsoft-com:mac:vml" xmlns:o="urn:schemas-microsoft-com:office:office" xmlns:r="http://schemas.openxmlformats.org/officeDocument/2006/relationships" xmlns:m="http://schemas.openxmlformats.org/officeDocument/2006/math" xmlns:v="urn:schemas-microsoft-com:vml" xmlns:wp14="http://schemas.microsoft.com/office/word/2010/wordprocessingDrawing" xmlns:wp="http://schemas.openxmlformats.org/drawingml/2006/wordprocessingDrawing" xmlns:w10="urn:schemas-microsoft-com:office:word" xmlns:w="http://schemas.openxmlformats.org/wordprocessingml/2006/main" xmlns:w14="http://schemas.microsoft.com/office/word/2010/wordml" xmlns:wpg="http://schemas.microsoft.com/office/word/2010/wordprocessingGroup" xmlns:wpi="http://schemas.microsoft.com/office/word/2010/wordprocessingInk" xmlns:wne="http://schemas.microsoft.com/office/word/2006/wordml" xmlns:wps="http://schemas.microsoft.com/office/word/2010/wordprocessingShape" mc:Ignorable="w14 wp14">
   <w:docDefaults>
     <w:rPrDefault>
       <w:rPr>
@@ -2296,7 +2337,7 @@
     </w:rPrDefault>
     <w:pPrDefault/>
   </w:docDefaults>
-  <w:latentStyles w:defLockedState="0" w:defUIPriority="99" w:defSemiHidden="1" w:defUnhideWhenUsed="1" w:defQFormat="0" w:count="267">
+  <w:latentStyles w:defLockedState="0" w:defUIPriority="99" w:defSemiHidden="1" w:defUnhideWhenUsed="1" w:defQFormat="0" w:count="276">
     <w:lsdException w:name="Normal" w:semiHidden="0" w:uiPriority="0" w:unhideWhenUsed="0" w:qFormat="1"/>
     <w:lsdException w:name="heading 1" w:semiHidden="0" w:uiPriority="9" w:unhideWhenUsed="0" w:qFormat="1"/>
     <w:lsdException w:name="heading 2" w:uiPriority="9" w:qFormat="1"/>
@@ -2599,6 +2640,7 @@
     <w:uiPriority w:val="59"/>
     <w:rsid w:val="00A565F4"/>
     <w:tblPr>
+      <w:tblInd w:w="0" w:type="dxa"/>
       <w:tblBorders>
         <w:top w:val="single" w:sz="4" w:space="0" w:color="auto"/>
         <w:left w:val="single" w:sz="4" w:space="0" w:color="auto"/>
@@ -2607,6 +2649,12 @@
         <w:insideH w:val="single" w:sz="4" w:space="0" w:color="auto"/>
         <w:insideV w:val="single" w:sz="4" w:space="0" w:color="auto"/>
       </w:tblBorders>
+      <w:tblCellMar>
+        <w:top w:w="0" w:type="dxa"/>
+        <w:left w:w="108" w:type="dxa"/>
+        <w:bottom w:w="0" w:type="dxa"/>
+        <w:right w:w="108" w:type="dxa"/>
+      </w:tblCellMar>
     </w:tblPr>
   </w:style>
   <w:style w:type="paragraph" w:styleId="BalloonText">

</xml_diff>